<commit_message>
Remove temporary and corrupted document files from the repository
</commit_message>
<xml_diff>
--- a/Hidden Courtyards.docx
+++ b/Hidden Courtyards.docx
@@ -328,7 +328,23 @@
             <w:spacing w:val="-2"/>
             <w:u w:val="single" w:color="467885"/>
           </w:rPr>
-          <w:t>repository</w:t>
+          <w:t>re</w:t>
+        </w:r>
+        <w:r>
+          <w:rPr>
+            <w:color w:val="467885"/>
+            <w:spacing w:val="-2"/>
+            <w:u w:val="single" w:color="467885"/>
+          </w:rPr>
+          <w:t>p</w:t>
+        </w:r>
+        <w:r>
+          <w:rPr>
+            <w:color w:val="467885"/>
+            <w:spacing w:val="-2"/>
+            <w:u w:val="single" w:color="467885"/>
+          </w:rPr>
+          <w:t>ository</w:t>
         </w:r>
       </w:hyperlink>
     </w:p>

</xml_diff>